<commit_message>
dunno how to rel
</commit_message>
<xml_diff>
--- a/rel.docx
+++ b/rel.docx
@@ -48,43 +48,7 @@
           <w:szCs w:val="28"/>
           <w:lang w:val="pt-PT"/>
         </w:rPr>
-        <w:t xml:space="preserve">Gonçalo Lopes 76213, Adriana Pereira 75384, </w:t>
-      </w:r>
-      <w:proofErr w:type="spellStart"/>
-      <w:r>
-        <w:rPr>
-          <w:sz w:val="28"/>
-          <w:szCs w:val="28"/>
-          <w:lang w:val="pt-PT"/>
-        </w:rPr>
-        <w:t>Jessica</w:t>
-      </w:r>
-      <w:proofErr w:type="spellEnd"/>
-      <w:r>
-        <w:rPr>
-          <w:sz w:val="28"/>
-          <w:szCs w:val="28"/>
-          <w:lang w:val="pt-PT"/>
-        </w:rPr>
-        <w:t xml:space="preserve"> </w:t>
-      </w:r>
-      <w:proofErr w:type="spellStart"/>
-      <w:r>
-        <w:rPr>
-          <w:sz w:val="28"/>
-          <w:szCs w:val="28"/>
-          <w:lang w:val="pt-PT"/>
-        </w:rPr>
-        <w:t>Ramgi</w:t>
-      </w:r>
-      <w:proofErr w:type="spellEnd"/>
-      <w:r>
-        <w:rPr>
-          <w:sz w:val="28"/>
-          <w:szCs w:val="28"/>
-          <w:lang w:val="pt-PT"/>
-        </w:rPr>
-        <w:t xml:space="preserve"> 75619</w:t>
+        <w:t>Gonçalo Lopes 76213, Adriana Pereira 75384, Jessica Ramgi 75619</w:t>
       </w:r>
     </w:p>
     <w:p>
@@ -165,14 +129,7 @@
           <w:sz w:val="28"/>
           <w:szCs w:val="28"/>
         </w:rPr>
-        <w:t>For the</w:t>
-      </w:r>
-      <w:r>
-        <w:rPr>
-          <w:sz w:val="28"/>
-          <w:szCs w:val="28"/>
-        </w:rPr>
-        <w:t xml:space="preserve"> text we chose a review of a TV show, and produced an “optimal” summary using an online summarization tool.</w:t>
+        <w:t>For the text we chose a review of a TV show, and produced an “optimal” summary using an online summarization tool.</w:t>
       </w:r>
       <w:r>
         <w:rPr>
@@ -512,16 +469,7 @@
           <w:sz w:val="28"/>
           <w:szCs w:val="28"/>
         </w:rPr>
-        <w:t>The obtained results are shown on Table1</w:t>
-      </w:r>
-      <w:bookmarkStart w:id="0" w:name="_GoBack"/>
-      <w:bookmarkEnd w:id="0"/>
-      <w:r>
-        <w:rPr>
-          <w:sz w:val="28"/>
-          <w:szCs w:val="28"/>
-        </w:rPr>
-        <w:t>.</w:t>
+        <w:t>The obtained results are shown on Table1.</w:t>
       </w:r>
     </w:p>
     <w:tbl>
@@ -1013,30 +961,43 @@
     </w:p>
     <w:p>
       <w:pPr>
-        <w:pStyle w:val="Caption"/>
+        <w:pStyle w:val="Legenda"/>
         <w:framePr w:w="4066" w:hSpace="180" w:wrap="around" w:vAnchor="page" w:hAnchor="page" w:x="7726" w:y="14941"/>
         <w:spacing w:after="0"/>
       </w:pPr>
-      <w:bookmarkStart w:id="1" w:name="_6ge98qclayq0" w:colFirst="0" w:colLast="0"/>
-      <w:bookmarkEnd w:id="1"/>
+      <w:bookmarkStart w:id="0" w:name="_6ge98qclayq0" w:colFirst="0" w:colLast="0"/>
+      <w:bookmarkEnd w:id="0"/>
       <w:r>
         <w:t xml:space="preserve">Table </w:t>
       </w:r>
-      <w:fldSimple w:instr=" SEQ Table \* ARABIC ">
-        <w:r>
-          <w:rPr>
-            <w:noProof/>
-          </w:rPr>
-          <w:t>1</w:t>
-        </w:r>
-      </w:fldSimple>
+      <w:r>
+        <w:fldChar w:fldCharType="begin"/>
+      </w:r>
+      <w:r>
+        <w:instrText xml:space="preserve"> SEQ Table \* ARABIC </w:instrText>
+      </w:r>
+      <w:r>
+        <w:fldChar w:fldCharType="separate"/>
+      </w:r>
+      <w:r>
+        <w:rPr>
+          <w:noProof/>
+        </w:rPr>
+        <w:t>1</w:t>
+      </w:r>
+      <w:r>
+        <w:rPr>
+          <w:noProof/>
+        </w:rPr>
+        <w:fldChar w:fldCharType="end"/>
+      </w:r>
       <w:r>
         <w:t>: MAP values for the different</w:t>
       </w:r>
     </w:p>
     <w:p>
       <w:pPr>
-        <w:pStyle w:val="Caption"/>
+        <w:pStyle w:val="Legenda"/>
         <w:framePr w:w="4066" w:hSpace="180" w:wrap="around" w:vAnchor="page" w:hAnchor="page" w:x="7726" w:y="14941"/>
         <w:spacing w:after="0"/>
       </w:pPr>
@@ -1056,25 +1017,18 @@
           <w:sz w:val="28"/>
           <w:szCs w:val="28"/>
         </w:rPr>
-        <w:t xml:space="preserve">Sentence </w:t>
-      </w:r>
-      <w:r>
-        <w:rPr>
-          <w:sz w:val="28"/>
-          <w:szCs w:val="28"/>
-        </w:rPr>
-        <w:t>position and Cosine Similarity yielded the best results, improving the simple approach (uniform prior probabilities and weights) by 0.124.</w:t>
-      </w:r>
-    </w:p>
-    <w:p>
-      <w:pPr>
-        <w:rPr>
-          <w:sz w:val="28"/>
-          <w:szCs w:val="28"/>
-        </w:rPr>
-      </w:pPr>
-      <w:bookmarkStart w:id="2" w:name="_u8syy4nzczq4" w:colFirst="0" w:colLast="0"/>
-      <w:bookmarkEnd w:id="2"/>
+        <w:t>Sentence position and Cosine Similarity yielded the best results, improving the simple approach (uniform prior probabilities and weights) by 0.124.</w:t>
+      </w:r>
+    </w:p>
+    <w:p>
+      <w:pPr>
+        <w:rPr>
+          <w:sz w:val="28"/>
+          <w:szCs w:val="28"/>
+        </w:rPr>
+      </w:pPr>
+      <w:bookmarkStart w:id="1" w:name="_u8syy4nzczq4" w:colFirst="0" w:colLast="0"/>
+      <w:bookmarkEnd w:id="1"/>
     </w:p>
     <w:p>
       <w:pPr>
@@ -1101,37 +1055,17 @@
     <w:p>
       <w:pPr>
         <w:rPr>
-          <w:sz w:val="28"/>
-          <w:szCs w:val="28"/>
-        </w:rPr>
-      </w:pPr>
-      <w:r>
-        <w:rPr>
-          <w:sz w:val="28"/>
-          <w:szCs w:val="28"/>
-        </w:rPr>
-        <w:t>For this approach we used the Perceptron algorithm, considering as features the position of a sentence in the document, the cosine similarity between each sentence and the document, degree centrality as implemented for the second approach and a naive-Bayes</w:t>
-      </w:r>
-      <w:r>
-        <w:rPr>
-          <w:sz w:val="28"/>
-          <w:szCs w:val="28"/>
-        </w:rPr>
-        <w:t xml:space="preserve"> classifier. For this last feature we tested classifiers based on Gaussian, Bernoulli and Multinomial distributions, but found that, all else being equal, the MAP scores were the same for models obtained with the Bernoulli and Multinomial classifiers, and </w:t>
-      </w:r>
-      <w:r>
-        <w:rPr>
-          <w:sz w:val="28"/>
-          <w:szCs w:val="28"/>
-        </w:rPr>
-        <w:t>these scores were better that the score gotten assuming Gaussian distribution. Given that the features we are using are not binary, we chose to use the naive-Bayes classifier that assumes multinomial distribution. We also found that using logarithmic proba</w:t>
-      </w:r>
-      <w:r>
-        <w:rPr>
-          <w:sz w:val="28"/>
-          <w:szCs w:val="28"/>
-        </w:rPr>
-        <w:t xml:space="preserve">bilities seems to be better. </w:t>
+          <w:b/>
+          <w:sz w:val="44"/>
+          <w:szCs w:val="44"/>
+        </w:rPr>
+      </w:pPr>
+      <w:r>
+        <w:rPr>
+          <w:sz w:val="28"/>
+          <w:szCs w:val="28"/>
+        </w:rPr>
+        <w:t xml:space="preserve">For this approach we used the Perceptron algorithm, considering as features the position of a sentence in the document, the cosine similarity between each sentence and the document, degree centrality as implemented for the second approach and a naive-Bayes classifier. For this last feature we tested classifiers based on Gaussian, Bernoulli and Multinomial distributions, but found that, all else being equal, the MAP scores were the same for models obtained with the Bernoulli and Multinomial classifiers, and these scores were better that the score gotten assuming Gaussian distribution. Given that the features we are using are not binary, we chose to use the naive-Bayes classifier that assumes multinomial distribution. We also found that using logarithmic probabilities seems to be better. </w:t>
       </w:r>
       <w:proofErr w:type="gramStart"/>
       <w:r>
@@ -1168,13 +1102,273 @@
     </w:p>
     <w:p>
       <w:pPr>
-        <w:rPr>
-          <w:sz w:val="28"/>
-          <w:szCs w:val="28"/>
-        </w:rPr>
-      </w:pPr>
-      <w:bookmarkStart w:id="3" w:name="_gjdgxs" w:colFirst="0" w:colLast="0"/>
+        <w:pStyle w:val="PargrafodaLista"/>
+        <w:ind w:left="1065"/>
+        <w:rPr>
+          <w:sz w:val="28"/>
+          <w:szCs w:val="28"/>
+        </w:rPr>
+      </w:pPr>
+    </w:p>
+    <w:p>
+      <w:pPr>
+        <w:rPr>
+          <w:b/>
+          <w:sz w:val="44"/>
+          <w:szCs w:val="44"/>
+        </w:rPr>
+      </w:pPr>
+    </w:p>
+    <w:p>
+      <w:pPr>
+        <w:numPr>
+          <w:ilvl w:val="0"/>
+          <w:numId w:val="1"/>
+        </w:numPr>
+        <w:rPr>
+          <w:b/>
+          <w:sz w:val="44"/>
+          <w:szCs w:val="44"/>
+        </w:rPr>
+      </w:pPr>
+      <w:r>
+        <w:rPr>
+          <w:b/>
+          <w:sz w:val="44"/>
+          <w:szCs w:val="44"/>
+        </w:rPr>
+        <w:t>A practical application</w:t>
+      </w:r>
+    </w:p>
+    <w:p>
+      <w:pPr>
+        <w:rPr>
+          <w:sz w:val="28"/>
+          <w:szCs w:val="28"/>
+        </w:rPr>
+      </w:pPr>
+      <w:r>
+        <w:rPr>
+          <w:sz w:val="28"/>
+          <w:szCs w:val="28"/>
+        </w:rPr>
+        <w:t>For this exercise we produced a single summary from all the articles present in the 4 RSS feeds fr</w:t>
+      </w:r>
+      <w:r>
+        <w:rPr>
+          <w:sz w:val="28"/>
+          <w:szCs w:val="28"/>
+        </w:rPr>
+        <w:t>o</w:t>
+      </w:r>
+      <w:r>
+        <w:rPr>
+          <w:sz w:val="28"/>
+          <w:szCs w:val="28"/>
+        </w:rPr>
+        <w:t xml:space="preserve">m the World News. </w:t>
+      </w:r>
+    </w:p>
+    <w:p>
+      <w:pPr>
+        <w:rPr>
+          <w:sz w:val="28"/>
+          <w:szCs w:val="28"/>
+        </w:rPr>
+      </w:pPr>
+      <w:r>
+        <w:rPr>
+          <w:sz w:val="28"/>
+          <w:szCs w:val="28"/>
+        </w:rPr>
+        <w:t xml:space="preserve">We parsed the XML </w:t>
+      </w:r>
+      <w:r>
+        <w:rPr>
+          <w:sz w:val="28"/>
+          <w:szCs w:val="28"/>
+        </w:rPr>
+        <w:t>documents</w:t>
+      </w:r>
+      <w:r>
+        <w:rPr>
+          <w:sz w:val="28"/>
+          <w:szCs w:val="28"/>
+        </w:rPr>
+        <w:t xml:space="preserve"> </w:t>
+      </w:r>
+      <w:r>
+        <w:rPr>
+          <w:sz w:val="28"/>
+          <w:szCs w:val="28"/>
+        </w:rPr>
+        <w:t>using the Beautiful Soup package and extracted the title, the short description and the link to the original news for each news item.</w:t>
+      </w:r>
+      <w:bookmarkStart w:id="2" w:name="_gjdgxs" w:colFirst="0" w:colLast="0"/>
+      <w:bookmarkEnd w:id="2"/>
+    </w:p>
+    <w:p>
+      <w:pPr>
+        <w:rPr>
+          <w:sz w:val="28"/>
+          <w:szCs w:val="28"/>
+        </w:rPr>
+      </w:pPr>
+      <w:r>
+        <w:rPr>
+          <w:sz w:val="28"/>
+          <w:szCs w:val="28"/>
+        </w:rPr>
+        <w:t xml:space="preserve">We used the stemming process and removed the </w:t>
+      </w:r>
+      <w:proofErr w:type="spellStart"/>
+      <w:r>
+        <w:rPr>
+          <w:sz w:val="28"/>
+          <w:szCs w:val="28"/>
+        </w:rPr>
+        <w:t>stopwords</w:t>
+      </w:r>
+      <w:proofErr w:type="spellEnd"/>
+      <w:r>
+        <w:rPr>
+          <w:sz w:val="28"/>
+          <w:szCs w:val="28"/>
+        </w:rPr>
+        <w:t xml:space="preserve">. </w:t>
+      </w:r>
+    </w:p>
+    <w:p>
+      <w:pPr>
+        <w:rPr>
+          <w:sz w:val="28"/>
+          <w:szCs w:val="28"/>
+        </w:rPr>
+      </w:pPr>
+    </w:p>
+    <w:p>
+      <w:pPr>
+        <w:rPr>
+          <w:sz w:val="28"/>
+          <w:szCs w:val="28"/>
+        </w:rPr>
+      </w:pPr>
+      <w:r>
+        <w:rPr>
+          <w:sz w:val="28"/>
+          <w:szCs w:val="28"/>
+        </w:rPr>
+        <w:t>The</w:t>
+      </w:r>
+      <w:r>
+        <w:rPr>
+          <w:sz w:val="28"/>
+          <w:szCs w:val="28"/>
+        </w:rPr>
+        <w:t xml:space="preserve"> HTML page</w:t>
+      </w:r>
+      <w:r>
+        <w:rPr>
+          <w:sz w:val="28"/>
+          <w:szCs w:val="28"/>
+        </w:rPr>
+        <w:t xml:space="preserve"> with the summary that this program generates has</w:t>
+      </w:r>
+      <w:r>
+        <w:rPr>
+          <w:sz w:val="28"/>
+          <w:szCs w:val="28"/>
+        </w:rPr>
+        <w:t xml:space="preserve"> </w:t>
+      </w:r>
+      <w:r>
+        <w:rPr>
+          <w:sz w:val="28"/>
+          <w:szCs w:val="28"/>
+        </w:rPr>
+        <w:t xml:space="preserve">the </w:t>
+      </w:r>
+      <w:r>
+        <w:rPr>
+          <w:sz w:val="28"/>
+          <w:szCs w:val="28"/>
+        </w:rPr>
+        <w:t>news connected to the</w:t>
+      </w:r>
+      <w:r>
+        <w:rPr>
+          <w:sz w:val="28"/>
+          <w:szCs w:val="28"/>
+        </w:rPr>
+        <w:t>ir</w:t>
+      </w:r>
+      <w:r>
+        <w:rPr>
+          <w:sz w:val="28"/>
+          <w:szCs w:val="28"/>
+        </w:rPr>
+        <w:t xml:space="preserve"> original documents.</w:t>
+      </w:r>
+    </w:p>
+    <w:p>
+      <w:pPr>
+        <w:rPr>
+          <w:sz w:val="28"/>
+          <w:szCs w:val="28"/>
+        </w:rPr>
+      </w:pPr>
+    </w:p>
+    <w:p>
+      <w:pPr>
+        <w:rPr>
+          <w:sz w:val="28"/>
+          <w:szCs w:val="28"/>
+        </w:rPr>
+      </w:pPr>
+      <w:r>
+        <w:rPr>
+          <w:sz w:val="28"/>
+          <w:szCs w:val="28"/>
+        </w:rPr>
+        <w:t xml:space="preserve">Four out of five news obtained </w:t>
+      </w:r>
+      <w:r>
+        <w:rPr>
+          <w:sz w:val="28"/>
+          <w:szCs w:val="28"/>
+        </w:rPr>
+        <w:t xml:space="preserve">in the summary </w:t>
+      </w:r>
+      <w:r>
+        <w:rPr>
+          <w:sz w:val="28"/>
+          <w:szCs w:val="28"/>
+        </w:rPr>
+        <w:t xml:space="preserve">are </w:t>
+      </w:r>
+      <w:r>
+        <w:rPr>
+          <w:sz w:val="28"/>
+          <w:szCs w:val="28"/>
+        </w:rPr>
+        <w:t>related to the same theme</w:t>
+      </w:r>
+      <w:r>
+        <w:rPr>
+          <w:sz w:val="28"/>
+          <w:szCs w:val="28"/>
+        </w:rPr>
+        <w:t>.</w:t>
+      </w:r>
+      <w:bookmarkStart w:id="3" w:name="_GoBack"/>
       <w:bookmarkEnd w:id="3"/>
+      <w:r>
+        <w:rPr>
+          <w:sz w:val="28"/>
+          <w:szCs w:val="28"/>
+        </w:rPr>
+        <w:t xml:space="preserve"> </w:t>
+      </w:r>
     </w:p>
     <w:sectPr>
       <w:pgSz w:w="11906" w:h="16838"/>
@@ -1800,7 +1994,7 @@
   <w:style w:type="paragraph" w:default="1" w:styleId="Normal">
     <w:name w:val="Normal"/>
   </w:style>
-  <w:style w:type="paragraph" w:styleId="Heading1">
+  <w:style w:type="paragraph" w:styleId="Cabealho1">
     <w:name w:val="heading 1"/>
     <w:basedOn w:val="Normal"/>
     <w:next w:val="Normal"/>
@@ -1816,7 +2010,7 @@
       <w:szCs w:val="48"/>
     </w:rPr>
   </w:style>
-  <w:style w:type="paragraph" w:styleId="Heading2">
+  <w:style w:type="paragraph" w:styleId="Cabealho2">
     <w:name w:val="heading 2"/>
     <w:basedOn w:val="Normal"/>
     <w:next w:val="Normal"/>
@@ -1832,7 +2026,7 @@
       <w:szCs w:val="36"/>
     </w:rPr>
   </w:style>
-  <w:style w:type="paragraph" w:styleId="Heading3">
+  <w:style w:type="paragraph" w:styleId="Cabealho3">
     <w:name w:val="heading 3"/>
     <w:basedOn w:val="Normal"/>
     <w:next w:val="Normal"/>
@@ -1848,7 +2042,7 @@
       <w:szCs w:val="28"/>
     </w:rPr>
   </w:style>
-  <w:style w:type="paragraph" w:styleId="Heading4">
+  <w:style w:type="paragraph" w:styleId="Cabealho4">
     <w:name w:val="heading 4"/>
     <w:basedOn w:val="Normal"/>
     <w:next w:val="Normal"/>
@@ -1862,7 +2056,7 @@
       <w:b/>
     </w:rPr>
   </w:style>
-  <w:style w:type="paragraph" w:styleId="Heading5">
+  <w:style w:type="paragraph" w:styleId="Cabealho5">
     <w:name w:val="heading 5"/>
     <w:basedOn w:val="Normal"/>
     <w:next w:val="Normal"/>
@@ -1878,7 +2072,7 @@
       <w:szCs w:val="22"/>
     </w:rPr>
   </w:style>
-  <w:style w:type="paragraph" w:styleId="Heading6">
+  <w:style w:type="paragraph" w:styleId="Cabealho6">
     <w:name w:val="heading 6"/>
     <w:basedOn w:val="Normal"/>
     <w:next w:val="Normal"/>
@@ -1894,13 +2088,13 @@
       <w:szCs w:val="20"/>
     </w:rPr>
   </w:style>
-  <w:style w:type="character" w:default="1" w:styleId="DefaultParagraphFont">
+  <w:style w:type="character" w:default="1" w:styleId="Tipodeletrapredefinidodopargrafo">
     <w:name w:val="Default Paragraph Font"/>
     <w:uiPriority w:val="1"/>
     <w:semiHidden/>
     <w:unhideWhenUsed/>
   </w:style>
-  <w:style w:type="table" w:default="1" w:styleId="TableNormal">
+  <w:style w:type="table" w:default="1" w:styleId="Tabelanormal">
     <w:name w:val="Normal Table"/>
     <w:uiPriority w:val="99"/>
     <w:semiHidden/>
@@ -1915,13 +2109,13 @@
       </w:tblCellMar>
     </w:tblPr>
   </w:style>
-  <w:style w:type="numbering" w:default="1" w:styleId="NoList">
+  <w:style w:type="numbering" w:default="1" w:styleId="Semlista">
     <w:name w:val="No List"/>
     <w:uiPriority w:val="99"/>
     <w:semiHidden/>
     <w:unhideWhenUsed/>
   </w:style>
-  <w:style w:type="paragraph" w:styleId="Title">
+  <w:style w:type="paragraph" w:styleId="Ttulo">
     <w:name w:val="Title"/>
     <w:basedOn w:val="Normal"/>
     <w:next w:val="Normal"/>
@@ -1936,7 +2130,7 @@
       <w:szCs w:val="72"/>
     </w:rPr>
   </w:style>
-  <w:style w:type="paragraph" w:styleId="Subtitle">
+  <w:style w:type="paragraph" w:styleId="Subttulo">
     <w:name w:val="Subtitle"/>
     <w:basedOn w:val="Normal"/>
     <w:next w:val="Normal"/>
@@ -1954,13 +2148,13 @@
     </w:rPr>
   </w:style>
   <w:style w:type="table" w:customStyle="1" w:styleId="a">
-    <w:basedOn w:val="TableNormal"/>
+    <w:basedOn w:val="Tabelanormal"/>
     <w:tblPr>
       <w:tblStyleRowBandSize w:val="1"/>
       <w:tblStyleColBandSize w:val="1"/>
     </w:tblPr>
   </w:style>
-  <w:style w:type="paragraph" w:styleId="Caption">
+  <w:style w:type="paragraph" w:styleId="Legenda">
     <w:name w:val="caption"/>
     <w:basedOn w:val="Normal"/>
     <w:next w:val="Normal"/>
@@ -1978,6 +2172,17 @@
       <w:sz w:val="18"/>
       <w:szCs w:val="18"/>
     </w:rPr>
+  </w:style>
+  <w:style w:type="paragraph" w:styleId="PargrafodaLista">
+    <w:name w:val="List Paragraph"/>
+    <w:basedOn w:val="Normal"/>
+    <w:uiPriority w:val="34"/>
+    <w:qFormat/>
+    <w:rsid w:val="009C586B"/>
+    <w:pPr>
+      <w:ind w:left="720"/>
+      <w:contextualSpacing/>
+    </w:pPr>
   </w:style>
 </w:styles>
 </file>

</xml_diff>